<commit_message>
Resized and edited images
</commit_message>
<xml_diff>
--- a/content/Spectral_Analyses_KL1_Final1.docx
+++ b/content/Spectral_Analyses_KL1_Final1.docx
@@ -45,7 +45,7 @@
         <w:pStyle w:val="FirstParagraph"/>
       </w:pPr>
       <w:r>
-        <w:t xml:space="preserve">Spectral analysis is increasingly being used by soil scientists to quantify and identify organic matter and carbon in samples. In general chemistry, we learned that all matter emit electromagnetic radiation. The electromagnetic spectrum shows the scale of wavelengths emitted (see image below).</w:t>
+        <w:t xml:space="preserve">Spectral analysis, or spectroscopy, is increasingly being used by soil scientists to quantify and identify organic matter and carbon in samples. In general chemistry, we learned that all matter emit electromagnetic radiation. The electromagnetic spectrum shows the scale of wavelengths emitted (see image below).</w:t>
       </w:r>
     </w:p>
     <w:p>
@@ -197,7 +197,7 @@
         <w:pStyle w:val="FirstParagraph"/>
       </w:pPr>
       <w:r>
-        <w:t xml:space="preserve">SOM includes a variety of different forms of carbon that are produced from heterogeneous sources (i.e. microbes, weathering, etc). There is no one method that can measure and identify every single carbon component in a given soil. The advantage of spectral analysis is that these techniques combined can measure and identify SOM/SOC. However, they only serve as a proxy measure, therefore, they need to be coupled with another method (i.e. biological, chemical, physical, or thermal fractionation - include links to these pages) in order to produce important implications about soil health and soil best management practices. Recent studies are starting to delve deep into the thermal and spectral fraction to answer questions about soil carbon dynamics and SOM stability. Although there are many thermal/spectral techniques out there, we will focus on a few that are often used when studying SOM/SOC.</w:t>
+        <w:t xml:space="preserve">SOM includes a variety of different forms of carbon that are produced from heterogeneous sources (i.e. microbes, weathering, etc). There is not one method that can measure and identify every single carbon component in a given soil. The advantage of spectral analyses is that these techniques can measure and identify nearly all SOM/SOC because, again, everything emits electromagnetic radition. However, they only serve as a proxy measure, therefore, they need to be coupled with another method (i.e. biological, chemical, physical, or thermal fractionation - include links to these pages) in order to produce important implications about soil health and soil best management practices. Recent studies are starting to delve deep into spectral analysis to answer questions about soil carbon dynamics and SOM stability. Although there are many techniques of spectral analysis out there, we will focus on a few that are often used when studying SOM/SOC.</w:t>
       </w:r>
     </w:p>
     <w:p>
@@ -439,7 +439,7 @@
       <w:r>
         <w:drawing>
           <wp:inline>
-            <wp:extent cx="914400" cy="914400"/>
+            <wp:extent cx="5334000" cy="2783570"/>
             <wp:effectExtent b="0" l="0" r="0" t="0"/>
             <wp:docPr descr="From Thermo Fisher" title="" id="1" name="Picture"/>
             <a:graphic>
@@ -460,7 +460,7 @@
                   <pic:spPr bwMode="auto">
                     <a:xfrm>
                       <a:off x="0" y="0"/>
-                      <a:ext cx="914400" cy="914400"/>
+                      <a:ext cx="5334000" cy="2783570"/>
                     </a:xfrm>
                     <a:prstGeom prst="rect">
                       <a:avLst/>
@@ -1256,14 +1256,14 @@
       <w:r>
         <w:drawing>
           <wp:inline>
-            <wp:extent cx="914400" cy="914400"/>
+            <wp:extent cx="5334000" cy="2960869"/>
             <wp:effectExtent b="0" l="0" r="0" t="0"/>
-            <wp:docPr descr="From Thermo Fisher" title="" id="1" name="Picture"/>
+            <wp:docPr descr="From Bruker" title="" id="1" name="Picture"/>
             <a:graphic>
               <a:graphicData uri="http://schemas.openxmlformats.org/drawingml/2006/picture">
                 <pic:pic>
                   <pic:nvPicPr>
-                    <pic:cNvPr descr="XRF(1).jpg" id="0" name="Picture"/>
+                    <pic:cNvPr descr="XRF(2).jpg" id="0" name="Picture"/>
                     <pic:cNvPicPr>
                       <a:picLocks noChangeArrowheads="1" noChangeAspect="1"/>
                     </pic:cNvPicPr>
@@ -1277,7 +1277,7 @@
                   <pic:spPr bwMode="auto">
                     <a:xfrm>
                       <a:off x="0" y="0"/>
-                      <a:ext cx="914400" cy="914400"/>
+                      <a:ext cx="5334000" cy="2960869"/>
                     </a:xfrm>
                     <a:prstGeom prst="rect">
                       <a:avLst/>
@@ -1311,7 +1311,7 @@
           <w:rPr>
             <w:rStyle w:val="Hyperlink"/>
           </w:rPr>
-          <w:t xml:space="preserve">Thermo Fisher</w:t>
+          <w:t xml:space="preserve">Bruker</w:t>
         </w:r>
       </w:hyperlink>
     </w:p>
@@ -1431,9 +1431,6 @@
           <w:b/>
         </w:rPr>
         <w:t xml:space="preserve">Modelling soil carbon fractions</w:t>
-      </w:r>
-      <w:r>
-        <w:t xml:space="preserve">*</w:t>
       </w:r>
     </w:p>
     <w:p>
@@ -1569,7 +1566,7 @@
     </w:lvl>
   </w:abstractNum>
   <w:abstractNum w:abstractNumId="990">
-    <w:nsid w:val="ab9db0cc"/>
+    <w:nsid w:val="6bc47374"/>
     <w:multiLevelType w:val="multilevel"/>
     <w:lvl w:ilvl="0">
       <w:numFmt w:val="bullet"/>

</xml_diff>